<commit_message>
Insert Event, Event and Movie Exception Handling, Add Class diagram and ER-Model
</commit_message>
<xml_diff>
--- a/BioscoopApplicatie/Requirements Analyse.docx
+++ b/BioscoopApplicatie/Requirements Analyse.docx
@@ -503,13 +503,7 @@
         <w:rPr>
           <w:rFonts w:ascii="Arial" w:hAnsi="Arial" w:cs="Arial"/>
         </w:rPr>
-        <w:t>De Client moet stoelen kunnen reserveren en de leeftijdsgroep waar</w:t>
-      </w:r>
-      <w:r>
-        <w:rPr>
-          <w:rFonts w:ascii="Arial" w:hAnsi="Arial" w:cs="Arial"/>
-        </w:rPr>
-        <w:t xml:space="preserve"> hij of zij toe behoord.</w:t>
+        <w:t>De Client moet stoelen kunnen reserveren en de leeftijdsgroep waar hij of zij toe behoord.</w:t>
       </w:r>
     </w:p>
     <w:p>
@@ -2133,8 +2127,6 @@
             </w:r>
           </w:p>
         </w:tc>
-        <w:bookmarkStart w:id="0" w:name="_GoBack"/>
-        <w:bookmarkEnd w:id="0"/>
       </w:tr>
       <w:tr>
         <w:trPr>
@@ -3118,6 +3110,7 @@
               <w:ind w:left="360"/>
               <w:rPr>
                 <w:rFonts w:ascii="Arial" w:eastAsia="Times New Roman" w:hAnsi="Arial" w:cs="Arial"/>
+                <w:noProof/>
                 <w:lang w:val="en-US"/>
               </w:rPr>
             </w:pPr>
@@ -4092,25 +4085,7 @@
                 <w:color w:val="191919"/>
                 <w:lang w:val="en-US"/>
               </w:rPr>
-              <w:t xml:space="preserve">User adds the </w:t>
-            </w:r>
-            <w:proofErr w:type="spellStart"/>
-            <w:r>
-              <w:rPr>
-                <w:rFonts w:ascii="Arial" w:eastAsia="Times New Roman" w:hAnsi="Arial" w:cs="Arial"/>
-                <w:color w:val="191919"/>
-                <w:lang w:val="en-US"/>
-              </w:rPr>
-              <w:t>movietheatre</w:t>
-            </w:r>
-            <w:proofErr w:type="spellEnd"/>
-            <w:r>
-              <w:rPr>
-                <w:rFonts w:ascii="Arial" w:eastAsia="Times New Roman" w:hAnsi="Arial" w:cs="Arial"/>
-                <w:color w:val="191919"/>
-                <w:lang w:val="en-US"/>
-              </w:rPr>
-              <w:t>, cinema and movie to the event</w:t>
+              <w:t>User adds the movietheatre, cinema and movie to the event</w:t>
             </w:r>
           </w:p>
           <w:p>
@@ -4529,11 +4504,11 @@
         <w:tblLook w:val="04A0" w:firstRow="1" w:lastRow="0" w:firstColumn="1" w:lastColumn="0" w:noHBand="0" w:noVBand="1"/>
       </w:tblPr>
       <w:tblGrid>
-        <w:gridCol w:w="1301"/>
-        <w:gridCol w:w="1746"/>
-        <w:gridCol w:w="2055"/>
-        <w:gridCol w:w="2470"/>
-        <w:gridCol w:w="1480"/>
+        <w:gridCol w:w="1302"/>
+        <w:gridCol w:w="1745"/>
+        <w:gridCol w:w="2058"/>
+        <w:gridCol w:w="2468"/>
+        <w:gridCol w:w="1479"/>
       </w:tblGrid>
       <w:tr>
         <w:trPr>
@@ -5009,7 +4984,15 @@
                 <w:color w:val="191919"/>
                 <w:lang w:val="en-US"/>
               </w:rPr>
-              <w:t>Gebruiker voert naam en wachtwoord in en klikt op log in</w:t>
+              <w:t xml:space="preserve">User </w:t>
+            </w:r>
+            <w:r>
+              <w:rPr>
+                <w:rFonts w:ascii="Arial" w:eastAsia="Times New Roman" w:hAnsi="Arial" w:cs="Arial"/>
+                <w:color w:val="191919"/>
+                <w:lang w:val="en-US"/>
+              </w:rPr>
+              <w:t>fills in required fields</w:t>
             </w:r>
           </w:p>
         </w:tc>
@@ -5044,7 +5027,15 @@
                 <w:color w:val="191919"/>
                 <w:lang w:val="en-US"/>
               </w:rPr>
-              <w:t>De applicatie geeft een bevestiging dat hij is ingelogd</w:t>
+              <w:t>The applicatio</w:t>
+            </w:r>
+            <w:r>
+              <w:rPr>
+                <w:rFonts w:ascii="Arial" w:eastAsia="Times New Roman" w:hAnsi="Arial" w:cs="Arial"/>
+                <w:color w:val="191919"/>
+                <w:lang w:val="en-US"/>
+              </w:rPr>
+              <w:t>n shows a messagebox to confirm adding a new movie.</w:t>
             </w:r>
           </w:p>
         </w:tc>
@@ -5079,8 +5070,10 @@
                 <w:color w:val="191919"/>
                 <w:lang w:val="en-US"/>
               </w:rPr>
-              <w:t>Gebruiker is ingelogd</w:t>
-            </w:r>
+              <w:t>Movie is added to the database</w:t>
+            </w:r>
+            <w:bookmarkStart w:id="0" w:name="_GoBack"/>
+            <w:bookmarkEnd w:id="0"/>
           </w:p>
         </w:tc>
         <w:tc>
@@ -5189,7 +5182,7 @@
                 <w:color w:val="191919"/>
                 <w:lang w:val="en-US"/>
               </w:rPr>
-              <w:t>Gebruiker geeft foute wachtwoord op</w:t>
+              <w:t>User doesn’t fill in the fields correctly</w:t>
             </w:r>
           </w:p>
         </w:tc>
@@ -5224,7 +5217,7 @@
                 <w:color w:val="191919"/>
                 <w:lang w:val="en-US"/>
               </w:rPr>
-              <w:t>Applicatie geeft foutmelding dat wachtwoord niet klopt</w:t>
+              <w:t>Application gives error message not all fields are filled in correctly</w:t>
             </w:r>
           </w:p>
         </w:tc>
@@ -5259,7 +5252,7 @@
                 <w:color w:val="191919"/>
                 <w:lang w:val="en-US"/>
               </w:rPr>
-              <w:t>Systeem geeft correcte foutmelding weer</w:t>
+              <w:t>Error message is shown</w:t>
             </w:r>
           </w:p>
         </w:tc>
@@ -5369,7 +5362,7 @@
                 <w:color w:val="191919"/>
                 <w:lang w:val="en-US"/>
               </w:rPr>
-              <w:t>Gebruiker geeft foute username op</w:t>
+              <w:t>User doesn’t add an image to the movie</w:t>
             </w:r>
           </w:p>
         </w:tc>
@@ -5404,7 +5397,7 @@
                 <w:color w:val="191919"/>
                 <w:lang w:val="en-US"/>
               </w:rPr>
-              <w:t>Applicatie geeft foutmelding dat username niet klopt</w:t>
+              <w:t>Application gives error message no image is added</w:t>
             </w:r>
           </w:p>
         </w:tc>
@@ -5439,7 +5432,7 @@
                 <w:color w:val="191919"/>
                 <w:lang w:val="en-US"/>
               </w:rPr>
-              <w:t>Systeem geeft correcte foutmelding weer</w:t>
+              <w:t>Error message is shown</w:t>
             </w:r>
           </w:p>
         </w:tc>
@@ -7136,7 +7129,7 @@
 </file>
 
 <file path=customXml/itemProps1.xml><?xml version="1.0" encoding="utf-8"?>
-<ds:datastoreItem xmlns:ds="http://schemas.openxmlformats.org/officeDocument/2006/customXml" ds:itemID="{7D7731C3-5FDE-4323-9464-C5AE49256FCF}">
+<ds:datastoreItem xmlns:ds="http://schemas.openxmlformats.org/officeDocument/2006/customXml" ds:itemID="{F27EE558-9677-44A8-B224-69FCA9B4A126}">
   <ds:schemaRefs>
     <ds:schemaRef ds:uri="http://schemas.openxmlformats.org/officeDocument/2006/bibliography"/>
   </ds:schemaRefs>

</xml_diff>

<commit_message>
Added Stored Procedures to Movie and Event Context
</commit_message>
<xml_diff>
--- a/BioscoopApplicatie/Requirements Analyse.docx
+++ b/BioscoopApplicatie/Requirements Analyse.docx
@@ -711,15 +711,7 @@
         <w:rPr>
           <w:rFonts w:ascii="Arial" w:eastAsia="Times New Roman" w:hAnsi="Arial" w:cs="Arial"/>
         </w:rPr>
-        <w:t>De website moet er goed uit zien</w:t>
-      </w:r>
-      <w:bookmarkStart w:id="0" w:name="_GoBack"/>
-      <w:bookmarkEnd w:id="0"/>
-      <w:r>
-        <w:rPr>
-          <w:rFonts w:ascii="Arial" w:eastAsia="Times New Roman" w:hAnsi="Arial" w:cs="Arial"/>
-        </w:rPr>
-        <w:t>.</w:t>
+        <w:t>De website moet er goed uit zien.</w:t>
       </w:r>
     </w:p>
     <w:p>
@@ -5155,6 +5147,13 @@
               </w:rPr>
               <w:t>User clicks on the remove booking button</w:t>
             </w:r>
+            <w:r>
+              <w:rPr>
+                <w:rFonts w:ascii="Arial" w:eastAsia="Times New Roman" w:hAnsi="Arial" w:cs="Arial"/>
+                <w:lang w:val="en-US"/>
+              </w:rPr>
+              <w:t xml:space="preserve"> [1]</w:t>
+            </w:r>
           </w:p>
           <w:p>
             <w:pPr>
@@ -5176,6 +5175,20 @@
               </w:rPr>
               <w:t xml:space="preserve">User has </w:t>
             </w:r>
+            <w:r>
+              <w:rPr>
+                <w:rFonts w:ascii="Arial" w:eastAsia="Times New Roman" w:hAnsi="Arial" w:cs="Arial"/>
+                <w:lang w:val="en-US"/>
+              </w:rPr>
+              <w:t xml:space="preserve">deleted </w:t>
+            </w:r>
+            <w:r>
+              <w:rPr>
+                <w:rFonts w:ascii="Arial" w:eastAsia="Times New Roman" w:hAnsi="Arial" w:cs="Arial"/>
+                <w:lang w:val="en-US"/>
+              </w:rPr>
+              <w:t>the booking</w:t>
+            </w:r>
           </w:p>
         </w:tc>
       </w:tr>
@@ -5253,6 +5266,14 @@
               </w:rPr>
               <w:t xml:space="preserve">1: </w:t>
             </w:r>
+            <w:r>
+              <w:rPr>
+                <w:rFonts w:ascii="Arial" w:eastAsia="Times New Roman" w:hAnsi="Arial" w:cs="Arial"/>
+                <w:color w:val="000000"/>
+                <w:lang w:val="en-US"/>
+              </w:rPr>
+              <w:t>The booking is already deleted</w:t>
+            </w:r>
           </w:p>
         </w:tc>
       </w:tr>
@@ -5322,6 +5343,15 @@
                 <w:lang w:val="en-US"/>
               </w:rPr>
             </w:pPr>
+            <w:r>
+              <w:rPr>
+                <w:rFonts w:ascii="Arial" w:eastAsia="Times New Roman" w:hAnsi="Arial" w:cs="Arial"/>
+                <w:lang w:val="en-US"/>
+              </w:rPr>
+              <w:t>The User has successfully deleted a booking</w:t>
+            </w:r>
+            <w:bookmarkStart w:id="0" w:name="_GoBack"/>
+            <w:bookmarkEnd w:id="0"/>
           </w:p>
         </w:tc>
       </w:tr>
@@ -10287,7 +10317,7 @@
 </file>
 
 <file path=customXml/itemProps1.xml><?xml version="1.0" encoding="utf-8"?>
-<ds:datastoreItem xmlns:ds="http://schemas.openxmlformats.org/officeDocument/2006/customXml" ds:itemID="{94DAAFDD-1E47-403D-9C19-05C79613EC38}">
+<ds:datastoreItem xmlns:ds="http://schemas.openxmlformats.org/officeDocument/2006/customXml" ds:itemID="{2119EBF9-D57A-4A7E-B1E8-37B61C96C931}">
   <ds:schemaRefs>
     <ds:schemaRef ds:uri="http://schemas.openxmlformats.org/officeDocument/2006/bibliography"/>
   </ds:schemaRefs>

</xml_diff>

<commit_message>
Add Leerdoelen docx, Change Booking Context and Edit Event Add Window
</commit_message>
<xml_diff>
--- a/BioscoopApplicatie/Requirements Analyse.docx
+++ b/BioscoopApplicatie/Requirements Analyse.docx
@@ -543,13 +543,6 @@
     </w:p>
     <w:p>
       <w:pPr>
-        <w:rPr>
-          <w:rFonts w:ascii="Arial" w:hAnsi="Arial" w:cs="Arial"/>
-        </w:rPr>
-      </w:pPr>
-    </w:p>
-    <w:p>
-      <w:pPr>
         <w:pStyle w:val="ListParagraph"/>
         <w:numPr>
           <w:ilvl w:val="0"/>
@@ -593,7 +586,6 @@
         <w:rPr>
           <w:rFonts w:ascii="Arial" w:hAnsi="Arial" w:cs="Arial"/>
         </w:rPr>
-        <w:lastRenderedPageBreak/>
         <w:t>De Client moet</w:t>
       </w:r>
       <w:r>
@@ -657,6 +649,7 @@
           <w:rFonts w:ascii="Arial" w:eastAsia="Times New Roman" w:hAnsi="Arial" w:cs="Arial"/>
           <w:b/>
         </w:rPr>
+        <w:lastRenderedPageBreak/>
         <w:t>Kwaliteitseisen</w:t>
       </w:r>
     </w:p>
@@ -782,7 +775,15 @@
         <w:rPr>
           <w:rFonts w:ascii="Arial" w:eastAsia="Times New Roman" w:hAnsi="Arial" w:cs="Arial"/>
         </w:rPr>
-        <w:t xml:space="preserve">2: De admin wilt een nieuwe film toevoegen aan de database. Hiervoor gaat de admin naar de administratietool. De admin logt in en klikt vervolgens op het tabje </w:t>
+        <w:t>2: D</w:t>
+      </w:r>
+      <w:bookmarkStart w:id="0" w:name="_GoBack"/>
+      <w:bookmarkEnd w:id="0"/>
+      <w:r>
+        <w:rPr>
+          <w:rFonts w:ascii="Arial" w:eastAsia="Times New Roman" w:hAnsi="Arial" w:cs="Arial"/>
+        </w:rPr>
+        <w:t xml:space="preserve">e admin wilt een nieuwe film toevoegen aan de database. Hiervoor gaat de admin naar de administratietool. De admin logt in en klikt vervolgens op het tabje </w:t>
       </w:r>
       <w:proofErr w:type="spellStart"/>
       <w:r>
@@ -1517,75 +1518,75 @@
                 <w:color w:val="191919"/>
                 <w:lang w:val="en-US"/>
               </w:rPr>
+              <w:t>3</w:t>
+            </w:r>
+            <w:r>
+              <w:rPr>
+                <w:rFonts w:ascii="Arial" w:eastAsia="Times New Roman" w:hAnsi="Arial" w:cs="Arial"/>
+                <w:color w:val="191919"/>
+                <w:lang w:val="en-US"/>
+              </w:rPr>
+              <w:t>) Choose language</w:t>
+            </w:r>
+          </w:p>
+          <w:p>
+            <w:pPr>
+              <w:spacing w:after="0" w:line="240" w:lineRule="auto"/>
+              <w:ind w:left="360"/>
+              <w:rPr>
+                <w:rFonts w:ascii="Arial" w:eastAsia="Times New Roman" w:hAnsi="Arial" w:cs="Arial"/>
+                <w:lang w:val="en-US"/>
+              </w:rPr>
+            </w:pPr>
+            <w:r>
+              <w:rPr>
+                <w:rFonts w:ascii="Arial" w:eastAsia="Times New Roman" w:hAnsi="Arial" w:cs="Arial"/>
+                <w:color w:val="191919"/>
+                <w:lang w:val="en-US"/>
+              </w:rPr>
+              <w:t>4</w:t>
+            </w:r>
+            <w:r>
+              <w:rPr>
+                <w:rFonts w:ascii="Arial" w:eastAsia="Times New Roman" w:hAnsi="Arial" w:cs="Arial"/>
+                <w:color w:val="191919"/>
+                <w:lang w:val="en-US"/>
+              </w:rPr>
+              <w:t>) System stays or changes to prefe</w:t>
+            </w:r>
+            <w:r>
+              <w:rPr>
+                <w:rFonts w:ascii="Arial" w:eastAsia="Times New Roman" w:hAnsi="Arial" w:cs="Arial"/>
+                <w:color w:val="191919"/>
+                <w:lang w:val="en-US"/>
+              </w:rPr>
+              <w:t>r</w:t>
+            </w:r>
+            <w:r>
+              <w:rPr>
+                <w:rFonts w:ascii="Arial" w:eastAsia="Times New Roman" w:hAnsi="Arial" w:cs="Arial"/>
+                <w:color w:val="191919"/>
+                <w:lang w:val="en-US"/>
+              </w:rPr>
+              <w:t>red language</w:t>
+            </w:r>
+          </w:p>
+          <w:p>
+            <w:pPr>
+              <w:spacing w:after="0" w:line="240" w:lineRule="auto"/>
+              <w:ind w:left="360"/>
+              <w:rPr>
+                <w:rFonts w:ascii="Arial" w:eastAsia="Times New Roman" w:hAnsi="Arial" w:cs="Arial"/>
+                <w:lang w:val="en-US"/>
+              </w:rPr>
+            </w:pPr>
+            <w:r>
+              <w:rPr>
+                <w:rFonts w:ascii="Arial" w:eastAsia="Times New Roman" w:hAnsi="Arial" w:cs="Arial"/>
+                <w:color w:val="191919"/>
+                <w:lang w:val="en-US"/>
+              </w:rPr>
               <w:lastRenderedPageBreak/>
-              <w:t>3</w:t>
-            </w:r>
-            <w:r>
-              <w:rPr>
-                <w:rFonts w:ascii="Arial" w:eastAsia="Times New Roman" w:hAnsi="Arial" w:cs="Arial"/>
-                <w:color w:val="191919"/>
-                <w:lang w:val="en-US"/>
-              </w:rPr>
-              <w:t>) Choose language</w:t>
-            </w:r>
-          </w:p>
-          <w:p>
-            <w:pPr>
-              <w:spacing w:after="0" w:line="240" w:lineRule="auto"/>
-              <w:ind w:left="360"/>
-              <w:rPr>
-                <w:rFonts w:ascii="Arial" w:eastAsia="Times New Roman" w:hAnsi="Arial" w:cs="Arial"/>
-                <w:lang w:val="en-US"/>
-              </w:rPr>
-            </w:pPr>
-            <w:r>
-              <w:rPr>
-                <w:rFonts w:ascii="Arial" w:eastAsia="Times New Roman" w:hAnsi="Arial" w:cs="Arial"/>
-                <w:color w:val="191919"/>
-                <w:lang w:val="en-US"/>
-              </w:rPr>
-              <w:t>4</w:t>
-            </w:r>
-            <w:r>
-              <w:rPr>
-                <w:rFonts w:ascii="Arial" w:eastAsia="Times New Roman" w:hAnsi="Arial" w:cs="Arial"/>
-                <w:color w:val="191919"/>
-                <w:lang w:val="en-US"/>
-              </w:rPr>
-              <w:t>) System stays or changes to prefe</w:t>
-            </w:r>
-            <w:r>
-              <w:rPr>
-                <w:rFonts w:ascii="Arial" w:eastAsia="Times New Roman" w:hAnsi="Arial" w:cs="Arial"/>
-                <w:color w:val="191919"/>
-                <w:lang w:val="en-US"/>
-              </w:rPr>
-              <w:t>r</w:t>
-            </w:r>
-            <w:r>
-              <w:rPr>
-                <w:rFonts w:ascii="Arial" w:eastAsia="Times New Roman" w:hAnsi="Arial" w:cs="Arial"/>
-                <w:color w:val="191919"/>
-                <w:lang w:val="en-US"/>
-              </w:rPr>
-              <w:t>red language</w:t>
-            </w:r>
-          </w:p>
-          <w:p>
-            <w:pPr>
-              <w:spacing w:after="0" w:line="240" w:lineRule="auto"/>
-              <w:ind w:left="360"/>
-              <w:rPr>
-                <w:rFonts w:ascii="Arial" w:eastAsia="Times New Roman" w:hAnsi="Arial" w:cs="Arial"/>
-                <w:lang w:val="en-US"/>
-              </w:rPr>
-            </w:pPr>
-            <w:r>
-              <w:rPr>
-                <w:rFonts w:ascii="Arial" w:eastAsia="Times New Roman" w:hAnsi="Arial" w:cs="Arial"/>
-                <w:color w:val="191919"/>
-                <w:lang w:val="en-US"/>
-              </w:rPr>
               <w:t>5</w:t>
             </w:r>
             <w:r>
@@ -3063,7 +3064,6 @@
                 <w:color w:val="191919"/>
                 <w:lang w:val="en-US"/>
               </w:rPr>
-              <w:lastRenderedPageBreak/>
               <w:t>Summary</w:t>
             </w:r>
           </w:p>
@@ -3141,6 +3141,7 @@
                 <w:color w:val="191919"/>
                 <w:lang w:val="en-US"/>
               </w:rPr>
+              <w:lastRenderedPageBreak/>
               <w:t>Actor</w:t>
             </w:r>
           </w:p>
@@ -4487,7 +4488,6 @@
                 <w:color w:val="000000"/>
                 <w:lang w:val="en-US"/>
               </w:rPr>
-              <w:lastRenderedPageBreak/>
               <w:t>Exception</w:t>
             </w:r>
           </w:p>
@@ -4661,6 +4661,7 @@
                 <w:color w:val="000000"/>
                 <w:lang w:val="en-US"/>
               </w:rPr>
+              <w:lastRenderedPageBreak/>
               <w:t>Result</w:t>
             </w:r>
           </w:p>
@@ -5350,8 +5351,6 @@
               </w:rPr>
               <w:t>The User has successfully deleted a booking</w:t>
             </w:r>
-            <w:bookmarkStart w:id="0" w:name="_GoBack"/>
-            <w:bookmarkEnd w:id="0"/>
           </w:p>
         </w:tc>
       </w:tr>
@@ -6069,7 +6068,6 @@
                 <w:color w:val="191919"/>
                 <w:lang w:val="en-US"/>
               </w:rPr>
-              <w:lastRenderedPageBreak/>
               <w:t>2</w:t>
             </w:r>
           </w:p>
@@ -6250,6 +6248,7 @@
                 <w:color w:val="191919"/>
                 <w:lang w:val="en-US"/>
               </w:rPr>
+              <w:lastRenderedPageBreak/>
               <w:t>3</w:t>
             </w:r>
           </w:p>
@@ -7890,7 +7889,6 @@
                 <w:color w:val="191919"/>
                 <w:lang w:val="en-US"/>
               </w:rPr>
-              <w:lastRenderedPageBreak/>
               <w:t>1</w:t>
             </w:r>
           </w:p>
@@ -8063,6 +8061,7 @@
                 <w:color w:val="191919"/>
                 <w:lang w:val="en-US"/>
               </w:rPr>
+              <w:lastRenderedPageBreak/>
               <w:t>2</w:t>
             </w:r>
           </w:p>
@@ -10317,7 +10316,7 @@
 </file>
 
 <file path=customXml/itemProps1.xml><?xml version="1.0" encoding="utf-8"?>
-<ds:datastoreItem xmlns:ds="http://schemas.openxmlformats.org/officeDocument/2006/customXml" ds:itemID="{2119EBF9-D57A-4A7E-B1E8-37B61C96C931}">
+<ds:datastoreItem xmlns:ds="http://schemas.openxmlformats.org/officeDocument/2006/customXml" ds:itemID="{4EF8EEF5-C1F9-4F84-B231-9B0326AE6189}">
   <ds:schemaRefs>
     <ds:schemaRef ds:uri="http://schemas.openxmlformats.org/officeDocument/2006/bibliography"/>
   </ds:schemaRefs>

</xml_diff>